<commit_message>
San Diego emails and pulls
</commit_message>
<xml_diff>
--- a/Reply Email Text.docx
+++ b/Reply Email Text.docx
@@ -1,6 +1,6 @@
 
 <file path=word/document.xml><?xml version="1.0" encoding="utf-8"?>
-<w:document xmlns:wpc="http://schemas.microsoft.com/office/word/2010/wordprocessingCanvas" xmlns:cx="http://schemas.microsoft.com/office/drawing/2014/chartex" xmlns:cx1="http://schemas.microsoft.com/office/drawing/2015/9/8/chartex" xmlns:mc="http://schemas.openxmlformats.org/markup-compatibility/2006" xmlns:o="urn:schemas-microsoft-com:office:office" xmlns:r="http://schemas.openxmlformats.org/officeDocument/2006/relationships" xmlns:m="http://schemas.openxmlformats.org/officeDocument/2006/math" xmlns:v="urn:schemas-microsoft-com:vml" xmlns:wp14="http://schemas.microsoft.com/office/word/2010/wordprocessingDrawing" xmlns:wp="http://schemas.openxmlformats.org/drawingml/2006/wordprocessingDrawing" xmlns:w10="urn:schemas-microsoft-com:office:word" xmlns:w="http://schemas.openxmlformats.org/wordprocessingml/2006/main" xmlns:w14="http://schemas.microsoft.com/office/word/2010/wordml" xmlns:w15="http://schemas.microsoft.com/office/word/2012/wordml" xmlns:w16se="http://schemas.microsoft.com/office/word/2015/wordml/symex" xmlns:wpg="http://schemas.microsoft.com/office/word/2010/wordprocessingGroup" xmlns:wpi="http://schemas.microsoft.com/office/word/2010/wordprocessingInk" xmlns:wne="http://schemas.microsoft.com/office/word/2006/wordml" xmlns:wps="http://schemas.microsoft.com/office/word/2010/wordprocessingShape" mc:Ignorable="w14 w15 w16se wp14">
+<w:document xmlns:wpc="http://schemas.microsoft.com/office/word/2010/wordprocessingCanvas" xmlns:mo="http://schemas.microsoft.com/office/mac/office/2008/main" xmlns:mc="http://schemas.openxmlformats.org/markup-compatibility/2006" xmlns:mv="urn:schemas-microsoft-com:mac:vml" xmlns:o="urn:schemas-microsoft-com:office:office" xmlns:r="http://schemas.openxmlformats.org/officeDocument/2006/relationships" xmlns:m="http://schemas.openxmlformats.org/officeDocument/2006/math" xmlns:v="urn:schemas-microsoft-com:vml" xmlns:wp14="http://schemas.microsoft.com/office/word/2010/wordprocessingDrawing" xmlns:wp="http://schemas.openxmlformats.org/drawingml/2006/wordprocessingDrawing" xmlns:w10="urn:schemas-microsoft-com:office:word" xmlns:w="http://schemas.openxmlformats.org/wordprocessingml/2006/main" xmlns:w14="http://schemas.microsoft.com/office/word/2010/wordml" xmlns:w15="http://schemas.microsoft.com/office/word/2012/wordml" xmlns:wpg="http://schemas.microsoft.com/office/word/2010/wordprocessingGroup" xmlns:wpi="http://schemas.microsoft.com/office/word/2010/wordprocessingInk" xmlns:wne="http://schemas.microsoft.com/office/word/2006/wordml" xmlns:wps="http://schemas.microsoft.com/office/word/2010/wordprocessingShape" mc:Ignorable="w14 w15 wp14">
   <w:body>
     <w:p>
       <w:pPr>
@@ -23,45 +23,148 @@
       </w:r>
     </w:p>
     <w:p>
-      <w:r>
+      <w:pPr>
+        <w:spacing w:after="0" w:line="240" w:lineRule="auto"/>
+        <w:rPr>
+          <w:rFonts w:ascii="Arial" w:hAnsi="Arial" w:cs="Arial"/>
+          <w:color w:val="222222"/>
+          <w:szCs w:val="24"/>
+        </w:rPr>
+      </w:pPr>
+      <w:r>
+        <w:rPr>
+          <w:rFonts w:ascii="Arial" w:hAnsi="Arial" w:cs="Arial"/>
+          <w:color w:val="222222"/>
+          <w:szCs w:val="24"/>
+        </w:rPr>
         <w:t>Hi there,</w:t>
       </w:r>
     </w:p>
     <w:p>
-      <w:r>
-        <w:t>I am writing to express interest in the apartment you posted for rent on Cra</w:t>
-      </w:r>
-      <w:r>
-        <w:t>igslist . It looks like exactly what I’m looking for</w:t>
-      </w:r>
-      <w:r>
-        <w:t>.</w:t>
-      </w:r>
-    </w:p>
-    <w:p>
-      <w:r>
-        <w:t>If the apartment is still available, I would love to set up a time to come che</w:t>
-      </w:r>
-      <w:r>
-        <w:t xml:space="preserve">ck it out - can you let me know </w:t>
-      </w:r>
-      <w:r>
-        <w:t>if you have any availability in the next week to set up a time?</w:t>
-      </w:r>
-    </w:p>
-    <w:p>
-      <w:r>
-        <w:t>Looking forward to hearing from you</w:t>
-      </w:r>
-      <w:r>
-        <w:t>.</w:t>
-      </w:r>
-    </w:p>
-    <w:p>
-      <w:r>
-        <w:t xml:space="preserve"> </w:t>
-      </w:r>
-      <w:r>
+      <w:pPr>
+        <w:spacing w:after="0" w:line="240" w:lineRule="auto"/>
+        <w:rPr>
+          <w:rFonts w:ascii="Arial" w:hAnsi="Arial" w:cs="Arial"/>
+          <w:color w:val="222222"/>
+          <w:szCs w:val="24"/>
+        </w:rPr>
+      </w:pPr>
+    </w:p>
+    <w:p>
+      <w:pPr>
+        <w:spacing w:after="0" w:line="240" w:lineRule="auto"/>
+        <w:rPr>
+          <w:rFonts w:ascii="Arial" w:hAnsi="Arial" w:cs="Arial"/>
+          <w:color w:val="222222"/>
+          <w:szCs w:val="24"/>
+        </w:rPr>
+      </w:pPr>
+      <w:r>
+        <w:rPr>
+          <w:rFonts w:ascii="Arial" w:hAnsi="Arial" w:cs="Arial"/>
+          <w:color w:val="222222"/>
+          <w:szCs w:val="24"/>
+        </w:rPr>
+        <w:t>I am writing to express interest in the apartment yo</w:t>
+      </w:r>
+      <w:r>
+        <w:rPr>
+          <w:rFonts w:ascii="Arial" w:hAnsi="Arial" w:cs="Arial"/>
+          <w:color w:val="222222"/>
+          <w:szCs w:val="24"/>
+        </w:rPr>
+        <w:t>u posted for rent on Craigslist</w:t>
+      </w:r>
+      <w:r>
+        <w:rPr>
+          <w:rFonts w:ascii="Arial" w:hAnsi="Arial" w:cs="Arial"/>
+          <w:color w:val="222222"/>
+          <w:szCs w:val="24"/>
+        </w:rPr>
+        <w:t>. It looks like exactly what I’m looking for.</w:t>
+      </w:r>
+    </w:p>
+    <w:p>
+      <w:pPr>
+        <w:spacing w:after="0" w:line="240" w:lineRule="auto"/>
+        <w:rPr>
+          <w:rFonts w:ascii="Arial" w:hAnsi="Arial" w:cs="Arial"/>
+          <w:color w:val="222222"/>
+          <w:szCs w:val="24"/>
+        </w:rPr>
+      </w:pPr>
+    </w:p>
+    <w:p>
+      <w:pPr>
+        <w:spacing w:after="0" w:line="240" w:lineRule="auto"/>
+        <w:rPr>
+          <w:rFonts w:ascii="Arial" w:hAnsi="Arial" w:cs="Arial"/>
+          <w:color w:val="222222"/>
+          <w:szCs w:val="24"/>
+        </w:rPr>
+      </w:pPr>
+      <w:r>
+        <w:rPr>
+          <w:rFonts w:ascii="Arial" w:hAnsi="Arial" w:cs="Arial"/>
+          <w:color w:val="222222"/>
+          <w:szCs w:val="24"/>
+        </w:rPr>
+        <w:t>If the apartment is still available, I would love to set up a time to come check it out - can you let me know if you have any availability in the next week to set up a time?</w:t>
+      </w:r>
+    </w:p>
+    <w:p>
+      <w:pPr>
+        <w:spacing w:after="0" w:line="240" w:lineRule="auto"/>
+        <w:rPr>
+          <w:rFonts w:ascii="Arial" w:hAnsi="Arial" w:cs="Arial"/>
+          <w:color w:val="222222"/>
+          <w:szCs w:val="24"/>
+        </w:rPr>
+      </w:pPr>
+    </w:p>
+    <w:p>
+      <w:pPr>
+        <w:spacing w:after="0" w:line="240" w:lineRule="auto"/>
+        <w:rPr>
+          <w:rFonts w:ascii="Arial" w:hAnsi="Arial" w:cs="Arial"/>
+          <w:color w:val="222222"/>
+          <w:szCs w:val="24"/>
+        </w:rPr>
+      </w:pPr>
+      <w:r>
+        <w:rPr>
+          <w:rFonts w:ascii="Arial" w:hAnsi="Arial" w:cs="Arial"/>
+          <w:color w:val="222222"/>
+          <w:szCs w:val="24"/>
+        </w:rPr>
+        <w:t>Looking forward to hearing from you.</w:t>
+      </w:r>
+    </w:p>
+    <w:p>
+      <w:pPr>
+        <w:spacing w:after="0" w:line="240" w:lineRule="auto"/>
+        <w:rPr>
+          <w:rFonts w:ascii="Arial" w:hAnsi="Arial" w:cs="Arial"/>
+          <w:color w:val="222222"/>
+          <w:szCs w:val="24"/>
+        </w:rPr>
+      </w:pPr>
+    </w:p>
+    <w:p>
+      <w:pPr>
+        <w:spacing w:after="0" w:line="240" w:lineRule="auto"/>
+        <w:rPr>
+          <w:rFonts w:ascii="Arial" w:hAnsi="Arial" w:cs="Arial"/>
+          <w:color w:val="222222"/>
+          <w:szCs w:val="24"/>
+        </w:rPr>
+      </w:pPr>
+      <w:r>
+        <w:rPr>
+          <w:rFonts w:ascii="Arial" w:hAnsi="Arial" w:cs="Arial"/>
+          <w:color w:val="222222"/>
+          <w:szCs w:val="24"/>
+        </w:rPr>
         <w:t>-John</w:t>
       </w:r>
     </w:p>
@@ -78,6 +181,157 @@
           <w:b/>
           <w:u w:val="single"/>
         </w:rPr>
+        <w:t>Treatment Assignment: John_Treat_Low</w:t>
+      </w:r>
+    </w:p>
+    <w:p>
+      <w:r>
+        <w:t>Text:</w:t>
+      </w:r>
+    </w:p>
+    <w:p>
+      <w:pPr>
+        <w:spacing w:after="0" w:line="240" w:lineRule="auto"/>
+        <w:rPr>
+          <w:rFonts w:ascii="Arial" w:hAnsi="Arial" w:cs="Arial"/>
+          <w:color w:val="222222"/>
+          <w:szCs w:val="24"/>
+        </w:rPr>
+      </w:pPr>
+      <w:r>
+        <w:rPr>
+          <w:rFonts w:ascii="Arial" w:hAnsi="Arial" w:cs="Arial"/>
+          <w:color w:val="222222"/>
+          <w:szCs w:val="24"/>
+        </w:rPr>
+        <w:t>Hi there!</w:t>
+      </w:r>
+    </w:p>
+    <w:p>
+      <w:pPr>
+        <w:spacing w:after="0" w:line="240" w:lineRule="auto"/>
+        <w:rPr>
+          <w:rFonts w:ascii="Arial" w:hAnsi="Arial" w:cs="Arial"/>
+          <w:color w:val="222222"/>
+          <w:szCs w:val="24"/>
+        </w:rPr>
+      </w:pPr>
+    </w:p>
+    <w:p>
+      <w:pPr>
+        <w:spacing w:after="0" w:line="240" w:lineRule="auto"/>
+        <w:rPr>
+          <w:rFonts w:ascii="Arial" w:hAnsi="Arial" w:cs="Arial"/>
+          <w:color w:val="222222"/>
+          <w:szCs w:val="24"/>
+        </w:rPr>
+      </w:pPr>
+      <w:r>
+        <w:rPr>
+          <w:rFonts w:ascii="Arial" w:hAnsi="Arial" w:cs="Arial"/>
+          <w:color w:val="222222"/>
+          <w:szCs w:val="24"/>
+        </w:rPr>
+        <w:t>I am writing to express interest in the apartment you posted for rent on Craigslist. It looks like exactly what I’m looking for!</w:t>
+      </w:r>
+    </w:p>
+    <w:p>
+      <w:pPr>
+        <w:spacing w:after="0" w:line="240" w:lineRule="auto"/>
+        <w:rPr>
+          <w:rFonts w:ascii="Arial" w:hAnsi="Arial" w:cs="Arial"/>
+          <w:color w:val="222222"/>
+          <w:szCs w:val="24"/>
+        </w:rPr>
+      </w:pPr>
+    </w:p>
+    <w:p>
+      <w:pPr>
+        <w:spacing w:after="0" w:line="240" w:lineRule="auto"/>
+        <w:rPr>
+          <w:rFonts w:ascii="Arial" w:hAnsi="Arial" w:cs="Arial"/>
+          <w:color w:val="222222"/>
+          <w:szCs w:val="24"/>
+        </w:rPr>
+      </w:pPr>
+      <w:r>
+        <w:rPr>
+          <w:rFonts w:ascii="Arial" w:hAnsi="Arial" w:cs="Arial"/>
+          <w:color w:val="222222"/>
+          <w:szCs w:val="24"/>
+        </w:rPr>
+        <w:t>If the apartment is still available, I would love to set up a time to come check it out - can you let me know if you have any availability in the next week to set up a time?</w:t>
+      </w:r>
+    </w:p>
+    <w:p>
+      <w:pPr>
+        <w:spacing w:after="0" w:line="240" w:lineRule="auto"/>
+        <w:rPr>
+          <w:rFonts w:ascii="Arial" w:hAnsi="Arial" w:cs="Arial"/>
+          <w:color w:val="222222"/>
+          <w:szCs w:val="24"/>
+        </w:rPr>
+      </w:pPr>
+    </w:p>
+    <w:p>
+      <w:pPr>
+        <w:spacing w:after="0" w:line="240" w:lineRule="auto"/>
+        <w:rPr>
+          <w:rFonts w:ascii="Arial" w:hAnsi="Arial" w:cs="Arial"/>
+          <w:color w:val="222222"/>
+          <w:szCs w:val="24"/>
+        </w:rPr>
+      </w:pPr>
+      <w:r>
+        <w:rPr>
+          <w:rFonts w:ascii="Arial" w:hAnsi="Arial" w:cs="Arial"/>
+          <w:color w:val="222222"/>
+          <w:szCs w:val="24"/>
+        </w:rPr>
+        <w:t>Looking forward to hearing from you!</w:t>
+      </w:r>
+    </w:p>
+    <w:p>
+      <w:pPr>
+        <w:spacing w:after="0" w:line="240" w:lineRule="auto"/>
+        <w:rPr>
+          <w:rFonts w:ascii="Arial" w:hAnsi="Arial" w:cs="Arial"/>
+          <w:color w:val="222222"/>
+          <w:szCs w:val="24"/>
+        </w:rPr>
+      </w:pPr>
+    </w:p>
+    <w:p>
+      <w:pPr>
+        <w:spacing w:after="0" w:line="240" w:lineRule="auto"/>
+        <w:rPr>
+          <w:rFonts w:ascii="Arial" w:hAnsi="Arial" w:cs="Arial"/>
+          <w:color w:val="222222"/>
+          <w:szCs w:val="24"/>
+        </w:rPr>
+      </w:pPr>
+      <w:r>
+        <w:rPr>
+          <w:rFonts w:ascii="Arial" w:hAnsi="Arial" w:cs="Arial"/>
+          <w:color w:val="222222"/>
+          <w:szCs w:val="24"/>
+        </w:rPr>
+        <w:t>-John</w:t>
+      </w:r>
+    </w:p>
+    <w:p/>
+    <w:p>
+      <w:pPr>
+        <w:rPr>
+          <w:b/>
+          <w:u w:val="single"/>
+        </w:rPr>
+      </w:pPr>
+      <w:r>
+        <w:rPr>
+          <w:b/>
+          <w:u w:val="single"/>
+        </w:rPr>
         <w:t>Treatment Assignment: John_</w:t>
       </w:r>
       <w:r>
@@ -85,7 +339,7 @@
           <w:b/>
           <w:u w:val="single"/>
         </w:rPr>
-        <w:t>Treat_Low</w:t>
+        <w:t>Treat_High</w:t>
       </w:r>
     </w:p>
     <w:p>
@@ -94,37 +348,534 @@
       </w:r>
     </w:p>
     <w:p>
-      <w:r>
+      <w:pPr>
+        <w:spacing w:after="0" w:line="240" w:lineRule="auto"/>
+        <w:rPr>
+          <w:rFonts w:ascii="Arial" w:hAnsi="Arial" w:cs="Arial"/>
+          <w:color w:val="222222"/>
+          <w:szCs w:val="24"/>
+        </w:rPr>
+      </w:pPr>
+      <w:r>
+        <w:rPr>
+          <w:rFonts w:ascii="Arial" w:hAnsi="Arial" w:cs="Arial"/>
+          <w:color w:val="222222"/>
+          <w:szCs w:val="24"/>
+        </w:rPr>
         <w:t>Hi there!</w:t>
       </w:r>
     </w:p>
     <w:p>
-      <w:r>
-        <w:t>I am writing to express interest in the apartment you posted for rent on Craigslist . It looks like exactly what I’m looking for</w:t>
-      </w:r>
-      <w:r>
-        <w:t>!</w:t>
-      </w:r>
-    </w:p>
-    <w:p>
-      <w:r>
+      <w:pPr>
+        <w:spacing w:after="0" w:line="240" w:lineRule="auto"/>
+        <w:rPr>
+          <w:rFonts w:ascii="Arial" w:hAnsi="Arial" w:cs="Arial"/>
+          <w:color w:val="222222"/>
+          <w:szCs w:val="24"/>
+        </w:rPr>
+      </w:pPr>
+    </w:p>
+    <w:p>
+      <w:pPr>
+        <w:spacing w:after="0" w:line="240" w:lineRule="auto"/>
+        <w:rPr>
+          <w:rFonts w:ascii="Arial" w:hAnsi="Arial" w:cs="Arial"/>
+          <w:color w:val="222222"/>
+          <w:szCs w:val="24"/>
+        </w:rPr>
+      </w:pPr>
+      <w:r>
+        <w:rPr>
+          <w:rFonts w:ascii="Arial" w:hAnsi="Arial" w:cs="Arial"/>
+          <w:color w:val="222222"/>
+          <w:szCs w:val="24"/>
+        </w:rPr>
+        <w:t>I am writing to express interest in the apartment you posted for rent on Craigslist. It looks like exactly what I’m looking for!!!!!!</w:t>
+      </w:r>
+    </w:p>
+    <w:p>
+      <w:pPr>
+        <w:spacing w:after="0" w:line="240" w:lineRule="auto"/>
+        <w:rPr>
+          <w:rFonts w:ascii="Arial" w:hAnsi="Arial" w:cs="Arial"/>
+          <w:color w:val="222222"/>
+          <w:szCs w:val="24"/>
+        </w:rPr>
+      </w:pPr>
+    </w:p>
+    <w:p>
+      <w:pPr>
+        <w:spacing w:after="0" w:line="240" w:lineRule="auto"/>
+        <w:rPr>
+          <w:rFonts w:ascii="Arial" w:hAnsi="Arial" w:cs="Arial"/>
+          <w:color w:val="222222"/>
+          <w:szCs w:val="24"/>
+        </w:rPr>
+      </w:pPr>
+      <w:r>
+        <w:rPr>
+          <w:rFonts w:ascii="Arial" w:hAnsi="Arial" w:cs="Arial"/>
+          <w:color w:val="222222"/>
+          <w:szCs w:val="24"/>
+        </w:rPr>
         <w:t>If the apartment is still available, I would love to set up a time to come check it out - can you let me know if you have any availability in the next week to set up a time?</w:t>
       </w:r>
     </w:p>
     <w:p>
-      <w:r>
-        <w:t>Looking forward to hearing from you</w:t>
-      </w:r>
-      <w:r>
-        <w:t>!</w:t>
-      </w:r>
-    </w:p>
-    <w:p>
-      <w:r>
-        <w:t xml:space="preserve"> </w:t>
-      </w:r>
-      <w:r>
+      <w:pPr>
+        <w:spacing w:after="0" w:line="240" w:lineRule="auto"/>
+        <w:rPr>
+          <w:rFonts w:ascii="Arial" w:hAnsi="Arial" w:cs="Arial"/>
+          <w:color w:val="222222"/>
+          <w:szCs w:val="24"/>
+        </w:rPr>
+      </w:pPr>
+    </w:p>
+    <w:p>
+      <w:pPr>
+        <w:spacing w:after="0" w:line="240" w:lineRule="auto"/>
+        <w:rPr>
+          <w:rFonts w:ascii="Arial" w:hAnsi="Arial" w:cs="Arial"/>
+          <w:color w:val="222222"/>
+          <w:szCs w:val="24"/>
+        </w:rPr>
+      </w:pPr>
+      <w:r>
+        <w:rPr>
+          <w:rFonts w:ascii="Arial" w:hAnsi="Arial" w:cs="Arial"/>
+          <w:color w:val="222222"/>
+          <w:szCs w:val="24"/>
+        </w:rPr>
+        <w:t>Looking forward to hearing from you!!!!!!!!!!!!</w:t>
+      </w:r>
+    </w:p>
+    <w:p>
+      <w:pPr>
+        <w:spacing w:after="0" w:line="240" w:lineRule="auto"/>
+        <w:rPr>
+          <w:rFonts w:ascii="Arial" w:hAnsi="Arial" w:cs="Arial"/>
+          <w:color w:val="222222"/>
+          <w:szCs w:val="24"/>
+        </w:rPr>
+      </w:pPr>
+    </w:p>
+    <w:p>
+      <w:pPr>
+        <w:spacing w:after="0" w:line="240" w:lineRule="auto"/>
+        <w:rPr>
+          <w:rFonts w:ascii="Arial" w:hAnsi="Arial" w:cs="Arial"/>
+          <w:color w:val="222222"/>
+          <w:szCs w:val="24"/>
+        </w:rPr>
+      </w:pPr>
+      <w:r>
+        <w:rPr>
+          <w:rFonts w:ascii="Arial" w:hAnsi="Arial" w:cs="Arial"/>
+          <w:color w:val="222222"/>
+          <w:szCs w:val="24"/>
+        </w:rPr>
         <w:t>-John</w:t>
+      </w:r>
+    </w:p>
+    <w:p/>
+    <w:p>
+      <w:pPr>
+        <w:rPr>
+          <w:b/>
+          <w:u w:val="single"/>
+        </w:rPr>
+      </w:pPr>
+    </w:p>
+    <w:p>
+      <w:pPr>
+        <w:rPr>
+          <w:b/>
+          <w:u w:val="single"/>
+        </w:rPr>
+      </w:pPr>
+      <w:r>
+        <w:rPr>
+          <w:b/>
+          <w:u w:val="single"/>
+        </w:rPr>
+        <w:lastRenderedPageBreak/>
+        <w:t xml:space="preserve">Treatment Assignment: </w:t>
+      </w:r>
+      <w:r>
+        <w:rPr>
+          <w:b/>
+          <w:u w:val="single"/>
+        </w:rPr>
+        <w:t>Ja</w:t>
+      </w:r>
+      <w:r>
+        <w:rPr>
+          <w:b/>
+          <w:u w:val="single"/>
+        </w:rPr>
+        <w:t>n</w:t>
+      </w:r>
+      <w:r>
+        <w:rPr>
+          <w:b/>
+          <w:u w:val="single"/>
+        </w:rPr>
+        <w:t>e</w:t>
+      </w:r>
+      <w:r>
+        <w:rPr>
+          <w:b/>
+          <w:u w:val="single"/>
+        </w:rPr>
+        <w:t>_Control</w:t>
+      </w:r>
+    </w:p>
+    <w:p>
+      <w:r>
+        <w:t>Text:</w:t>
+      </w:r>
+    </w:p>
+    <w:p>
+      <w:pPr>
+        <w:spacing w:after="0" w:line="240" w:lineRule="auto"/>
+        <w:rPr>
+          <w:rFonts w:ascii="Arial" w:hAnsi="Arial" w:cs="Arial"/>
+          <w:color w:val="222222"/>
+          <w:szCs w:val="24"/>
+        </w:rPr>
+      </w:pPr>
+      <w:r>
+        <w:rPr>
+          <w:rFonts w:ascii="Arial" w:hAnsi="Arial" w:cs="Arial"/>
+          <w:color w:val="222222"/>
+          <w:szCs w:val="24"/>
+        </w:rPr>
+        <w:t>Hi there,</w:t>
+      </w:r>
+    </w:p>
+    <w:p>
+      <w:pPr>
+        <w:spacing w:after="0" w:line="240" w:lineRule="auto"/>
+        <w:rPr>
+          <w:rFonts w:ascii="Arial" w:hAnsi="Arial" w:cs="Arial"/>
+          <w:color w:val="222222"/>
+          <w:szCs w:val="24"/>
+        </w:rPr>
+      </w:pPr>
+    </w:p>
+    <w:p>
+      <w:pPr>
+        <w:spacing w:after="0" w:line="240" w:lineRule="auto"/>
+        <w:rPr>
+          <w:rFonts w:ascii="Arial" w:hAnsi="Arial" w:cs="Arial"/>
+          <w:color w:val="222222"/>
+          <w:szCs w:val="24"/>
+        </w:rPr>
+      </w:pPr>
+      <w:r>
+        <w:rPr>
+          <w:rFonts w:ascii="Arial" w:hAnsi="Arial" w:cs="Arial"/>
+          <w:color w:val="222222"/>
+          <w:szCs w:val="24"/>
+        </w:rPr>
+        <w:t>I am writing to express interest in the apartment you posted for rent on Craigslist . It looks li</w:t>
+      </w:r>
+      <w:r>
+        <w:rPr>
+          <w:rFonts w:ascii="Arial" w:hAnsi="Arial" w:cs="Arial"/>
+          <w:color w:val="222222"/>
+          <w:szCs w:val="24"/>
+        </w:rPr>
+        <w:t>ke exactly what I’m looking for.</w:t>
+      </w:r>
+    </w:p>
+    <w:p>
+      <w:pPr>
+        <w:spacing w:after="0" w:line="240" w:lineRule="auto"/>
+        <w:rPr>
+          <w:rFonts w:ascii="Arial" w:hAnsi="Arial" w:cs="Arial"/>
+          <w:color w:val="222222"/>
+          <w:szCs w:val="24"/>
+        </w:rPr>
+      </w:pPr>
+    </w:p>
+    <w:p>
+      <w:pPr>
+        <w:spacing w:after="0" w:line="240" w:lineRule="auto"/>
+        <w:rPr>
+          <w:rFonts w:ascii="Arial" w:hAnsi="Arial" w:cs="Arial"/>
+          <w:color w:val="222222"/>
+          <w:szCs w:val="24"/>
+        </w:rPr>
+      </w:pPr>
+      <w:r>
+        <w:rPr>
+          <w:rFonts w:ascii="Arial" w:hAnsi="Arial" w:cs="Arial"/>
+          <w:color w:val="222222"/>
+          <w:szCs w:val="24"/>
+        </w:rPr>
+        <w:t>If the apartment is still available, I would love to set up a time to come check it out - can you let me know if you have any availability in the next week to set up a time?</w:t>
+      </w:r>
+    </w:p>
+    <w:p>
+      <w:pPr>
+        <w:spacing w:after="0" w:line="240" w:lineRule="auto"/>
+        <w:rPr>
+          <w:rFonts w:ascii="Arial" w:hAnsi="Arial" w:cs="Arial"/>
+          <w:color w:val="222222"/>
+          <w:szCs w:val="24"/>
+        </w:rPr>
+      </w:pPr>
+    </w:p>
+    <w:p>
+      <w:pPr>
+        <w:spacing w:after="0" w:line="240" w:lineRule="auto"/>
+        <w:rPr>
+          <w:rFonts w:ascii="Arial" w:hAnsi="Arial" w:cs="Arial"/>
+          <w:color w:val="222222"/>
+          <w:szCs w:val="24"/>
+        </w:rPr>
+      </w:pPr>
+      <w:r>
+        <w:rPr>
+          <w:rFonts w:ascii="Arial" w:hAnsi="Arial" w:cs="Arial"/>
+          <w:color w:val="222222"/>
+          <w:szCs w:val="24"/>
+        </w:rPr>
+        <w:t>Look</w:t>
+      </w:r>
+      <w:r>
+        <w:rPr>
+          <w:rFonts w:ascii="Arial" w:hAnsi="Arial" w:cs="Arial"/>
+          <w:color w:val="222222"/>
+          <w:szCs w:val="24"/>
+        </w:rPr>
+        <w:t>ing forward to hearing from you.</w:t>
+      </w:r>
+      <w:bookmarkStart w:id="0" w:name="_GoBack"/>
+      <w:bookmarkEnd w:id="0"/>
+    </w:p>
+    <w:p>
+      <w:pPr>
+        <w:spacing w:after="0" w:line="240" w:lineRule="auto"/>
+        <w:rPr>
+          <w:rFonts w:ascii="Arial" w:hAnsi="Arial" w:cs="Arial"/>
+          <w:color w:val="222222"/>
+          <w:szCs w:val="24"/>
+        </w:rPr>
+      </w:pPr>
+      <w:r>
+        <w:rPr>
+          <w:rFonts w:ascii="Arial" w:hAnsi="Arial" w:cs="Arial"/>
+          <w:color w:val="222222"/>
+          <w:szCs w:val="24"/>
+        </w:rPr>
+        <w:t> </w:t>
+      </w:r>
+    </w:p>
+    <w:p>
+      <w:pPr>
+        <w:spacing w:after="0" w:line="240" w:lineRule="auto"/>
+        <w:rPr>
+          <w:rFonts w:ascii="Arial" w:hAnsi="Arial" w:cs="Arial"/>
+          <w:color w:val="222222"/>
+          <w:szCs w:val="24"/>
+        </w:rPr>
+      </w:pPr>
+      <w:r>
+        <w:rPr>
+          <w:rFonts w:ascii="Arial" w:hAnsi="Arial" w:cs="Arial"/>
+          <w:color w:val="222222"/>
+          <w:szCs w:val="24"/>
+        </w:rPr>
+        <w:t>-Jane</w:t>
+      </w:r>
+    </w:p>
+    <w:p/>
+    <w:p>
+      <w:pPr>
+        <w:rPr>
+          <w:b/>
+          <w:u w:val="single"/>
+        </w:rPr>
+      </w:pPr>
+      <w:r>
+        <w:rPr>
+          <w:b/>
+          <w:u w:val="single"/>
+        </w:rPr>
+        <w:t xml:space="preserve">Treatment Assignment: </w:t>
+      </w:r>
+      <w:r>
+        <w:rPr>
+          <w:b/>
+          <w:u w:val="single"/>
+        </w:rPr>
+        <w:t>Ja</w:t>
+      </w:r>
+      <w:r>
+        <w:rPr>
+          <w:b/>
+          <w:u w:val="single"/>
+        </w:rPr>
+        <w:t>n</w:t>
+      </w:r>
+      <w:r>
+        <w:rPr>
+          <w:b/>
+          <w:u w:val="single"/>
+        </w:rPr>
+        <w:t>e</w:t>
+      </w:r>
+      <w:r>
+        <w:rPr>
+          <w:b/>
+          <w:u w:val="single"/>
+        </w:rPr>
+        <w:t>_Treat_Low</w:t>
+      </w:r>
+    </w:p>
+    <w:p>
+      <w:r>
+        <w:t>Text:</w:t>
+      </w:r>
+    </w:p>
+    <w:p>
+      <w:pPr>
+        <w:spacing w:after="0" w:line="240" w:lineRule="auto"/>
+        <w:rPr>
+          <w:rFonts w:ascii="Arial" w:hAnsi="Arial" w:cs="Arial"/>
+          <w:color w:val="222222"/>
+          <w:szCs w:val="24"/>
+        </w:rPr>
+      </w:pPr>
+      <w:r>
+        <w:rPr>
+          <w:rFonts w:ascii="Arial" w:hAnsi="Arial" w:cs="Arial"/>
+          <w:color w:val="222222"/>
+          <w:szCs w:val="24"/>
+        </w:rPr>
+        <w:t>Hi there!</w:t>
+      </w:r>
+    </w:p>
+    <w:p>
+      <w:pPr>
+        <w:spacing w:after="0" w:line="240" w:lineRule="auto"/>
+        <w:rPr>
+          <w:rFonts w:ascii="Arial" w:hAnsi="Arial" w:cs="Arial"/>
+          <w:color w:val="222222"/>
+          <w:szCs w:val="24"/>
+        </w:rPr>
+      </w:pPr>
+    </w:p>
+    <w:p>
+      <w:pPr>
+        <w:spacing w:after="0" w:line="240" w:lineRule="auto"/>
+        <w:rPr>
+          <w:rFonts w:ascii="Arial" w:hAnsi="Arial" w:cs="Arial"/>
+          <w:color w:val="222222"/>
+          <w:szCs w:val="24"/>
+        </w:rPr>
+      </w:pPr>
+      <w:r>
+        <w:rPr>
+          <w:rFonts w:ascii="Arial" w:hAnsi="Arial" w:cs="Arial"/>
+          <w:color w:val="222222"/>
+          <w:szCs w:val="24"/>
+        </w:rPr>
+        <w:t>I am writing to express interest in the apartment you posted for rent on Craigslist . It looks like exactly what I’m looking for!</w:t>
+      </w:r>
+    </w:p>
+    <w:p>
+      <w:pPr>
+        <w:spacing w:after="0" w:line="240" w:lineRule="auto"/>
+        <w:rPr>
+          <w:rFonts w:ascii="Arial" w:hAnsi="Arial" w:cs="Arial"/>
+          <w:color w:val="222222"/>
+          <w:szCs w:val="24"/>
+        </w:rPr>
+      </w:pPr>
+    </w:p>
+    <w:p>
+      <w:pPr>
+        <w:spacing w:after="0" w:line="240" w:lineRule="auto"/>
+        <w:rPr>
+          <w:rFonts w:ascii="Arial" w:hAnsi="Arial" w:cs="Arial"/>
+          <w:color w:val="222222"/>
+          <w:szCs w:val="24"/>
+        </w:rPr>
+      </w:pPr>
+      <w:r>
+        <w:rPr>
+          <w:rFonts w:ascii="Arial" w:hAnsi="Arial" w:cs="Arial"/>
+          <w:color w:val="222222"/>
+          <w:szCs w:val="24"/>
+        </w:rPr>
+        <w:t>If the apartment is still available, I would love to set up a time to come check it out - can you let me know if you have any availability in the next week to set up a time?</w:t>
+      </w:r>
+    </w:p>
+    <w:p>
+      <w:pPr>
+        <w:spacing w:after="0" w:line="240" w:lineRule="auto"/>
+        <w:rPr>
+          <w:rFonts w:ascii="Arial" w:hAnsi="Arial" w:cs="Arial"/>
+          <w:color w:val="222222"/>
+          <w:szCs w:val="24"/>
+        </w:rPr>
+      </w:pPr>
+    </w:p>
+    <w:p>
+      <w:pPr>
+        <w:spacing w:after="0" w:line="240" w:lineRule="auto"/>
+        <w:rPr>
+          <w:rFonts w:ascii="Arial" w:hAnsi="Arial" w:cs="Arial"/>
+          <w:color w:val="222222"/>
+          <w:szCs w:val="24"/>
+        </w:rPr>
+      </w:pPr>
+      <w:r>
+        <w:rPr>
+          <w:rFonts w:ascii="Arial" w:hAnsi="Arial" w:cs="Arial"/>
+          <w:color w:val="222222"/>
+          <w:szCs w:val="24"/>
+        </w:rPr>
+        <w:t>Looking forward to hearing from you!</w:t>
+      </w:r>
+    </w:p>
+    <w:p>
+      <w:pPr>
+        <w:spacing w:after="0" w:line="240" w:lineRule="auto"/>
+        <w:rPr>
+          <w:rFonts w:ascii="Arial" w:hAnsi="Arial" w:cs="Arial"/>
+          <w:color w:val="222222"/>
+          <w:szCs w:val="24"/>
+        </w:rPr>
+      </w:pPr>
+      <w:r>
+        <w:rPr>
+          <w:rFonts w:ascii="Arial" w:hAnsi="Arial" w:cs="Arial"/>
+          <w:color w:val="222222"/>
+          <w:szCs w:val="24"/>
+        </w:rPr>
+        <w:t> </w:t>
+      </w:r>
+    </w:p>
+    <w:p>
+      <w:pPr>
+        <w:spacing w:after="0" w:line="240" w:lineRule="auto"/>
+        <w:rPr>
+          <w:rFonts w:ascii="Arial" w:hAnsi="Arial" w:cs="Arial"/>
+          <w:color w:val="222222"/>
+          <w:szCs w:val="24"/>
+        </w:rPr>
+      </w:pPr>
+      <w:r>
+        <w:rPr>
+          <w:rFonts w:ascii="Arial" w:hAnsi="Arial" w:cs="Arial"/>
+          <w:color w:val="222222"/>
+          <w:szCs w:val="24"/>
+        </w:rPr>
+        <w:t>-Jane</w:t>
       </w:r>
     </w:p>
     <w:p/>
@@ -141,14 +892,35 @@
           <w:b/>
           <w:u w:val="single"/>
         </w:rPr>
-        <w:t>Treatment Assignment: John_</w:t>
-      </w:r>
-      <w:r>
-        <w:rPr>
-          <w:b/>
-          <w:u w:val="single"/>
-        </w:rPr>
-        <w:t>Treat_High</w:t>
+        <w:t xml:space="preserve">Treatment Assignment: </w:t>
+      </w:r>
+      <w:r>
+        <w:rPr>
+          <w:b/>
+          <w:u w:val="single"/>
+        </w:rPr>
+        <w:t>Ja</w:t>
+      </w:r>
+      <w:r>
+        <w:rPr>
+          <w:b/>
+          <w:u w:val="single"/>
+        </w:rPr>
+        <w:t>n</w:t>
+      </w:r>
+      <w:r>
+        <w:rPr>
+          <w:b/>
+          <w:u w:val="single"/>
+        </w:rPr>
+        <w:t>e</w:t>
+      </w:r>
+      <w:r>
+        <w:rPr>
+          <w:b/>
+          <w:u w:val="single"/>
+        </w:rPr>
+        <w:t>_Treat_High</w:t>
       </w:r>
     </w:p>
     <w:p>
@@ -157,288 +929,160 @@
       </w:r>
     </w:p>
     <w:p>
-      <w:r>
+      <w:pPr>
+        <w:spacing w:after="0" w:line="240" w:lineRule="auto"/>
+        <w:rPr>
+          <w:rFonts w:ascii="Arial" w:hAnsi="Arial" w:cs="Arial"/>
+          <w:color w:val="222222"/>
+          <w:szCs w:val="24"/>
+        </w:rPr>
+      </w:pPr>
+      <w:r>
+        <w:rPr>
+          <w:rFonts w:ascii="Arial" w:hAnsi="Arial" w:cs="Arial"/>
+          <w:color w:val="222222"/>
+          <w:szCs w:val="24"/>
+        </w:rPr>
         <w:t>Hi there!</w:t>
       </w:r>
     </w:p>
     <w:p>
-      <w:r>
-        <w:t>I am writing to express interest in the apartment you posted for rent on Craigslist . It looks like exactly what I’m looking for!</w:t>
-      </w:r>
-      <w:r>
-        <w:t>!!!!!</w:t>
-      </w:r>
-    </w:p>
-    <w:p>
-      <w:r>
+      <w:pPr>
+        <w:spacing w:after="0" w:line="240" w:lineRule="auto"/>
+        <w:rPr>
+          <w:rFonts w:ascii="Arial" w:hAnsi="Arial" w:cs="Arial"/>
+          <w:color w:val="222222"/>
+          <w:szCs w:val="24"/>
+        </w:rPr>
+      </w:pPr>
+    </w:p>
+    <w:p>
+      <w:pPr>
+        <w:spacing w:after="0" w:line="240" w:lineRule="auto"/>
+        <w:rPr>
+          <w:rFonts w:ascii="Arial" w:hAnsi="Arial" w:cs="Arial"/>
+          <w:color w:val="222222"/>
+          <w:szCs w:val="24"/>
+        </w:rPr>
+      </w:pPr>
+      <w:r>
+        <w:rPr>
+          <w:rFonts w:ascii="Arial" w:hAnsi="Arial" w:cs="Arial"/>
+          <w:color w:val="222222"/>
+          <w:szCs w:val="24"/>
+        </w:rPr>
+        <w:t>I am writing to express interest in the apartment yo</w:t>
+      </w:r>
+      <w:r>
+        <w:rPr>
+          <w:rFonts w:ascii="Arial" w:hAnsi="Arial" w:cs="Arial"/>
+          <w:color w:val="222222"/>
+          <w:szCs w:val="24"/>
+        </w:rPr>
+        <w:t>u posted for rent on Craigslist</w:t>
+      </w:r>
+      <w:r>
+        <w:rPr>
+          <w:rFonts w:ascii="Arial" w:hAnsi="Arial" w:cs="Arial"/>
+          <w:color w:val="222222"/>
+          <w:szCs w:val="24"/>
+        </w:rPr>
+        <w:t>. It looks like exactly what I’m looking for!!!!!!</w:t>
+      </w:r>
+    </w:p>
+    <w:p>
+      <w:pPr>
+        <w:spacing w:after="0" w:line="240" w:lineRule="auto"/>
+        <w:rPr>
+          <w:rFonts w:ascii="Arial" w:hAnsi="Arial" w:cs="Arial"/>
+          <w:color w:val="222222"/>
+          <w:szCs w:val="24"/>
+        </w:rPr>
+      </w:pPr>
+    </w:p>
+    <w:p>
+      <w:pPr>
+        <w:spacing w:after="0" w:line="240" w:lineRule="auto"/>
+        <w:rPr>
+          <w:rFonts w:ascii="Arial" w:hAnsi="Arial" w:cs="Arial"/>
+          <w:color w:val="222222"/>
+          <w:szCs w:val="24"/>
+        </w:rPr>
+      </w:pPr>
+      <w:r>
+        <w:rPr>
+          <w:rFonts w:ascii="Arial" w:hAnsi="Arial" w:cs="Arial"/>
+          <w:color w:val="222222"/>
+          <w:szCs w:val="24"/>
+        </w:rPr>
         <w:t>If the apartment is still available, I would love to set up a time to come check it out - can you let me know if you have any availability in the next week to set up a time?</w:t>
       </w:r>
     </w:p>
     <w:p>
-      <w:r>
-        <w:t>Looking forward to hearing from you!</w:t>
-      </w:r>
-      <w:r>
-        <w:t>!!!!!!!!!!!</w:t>
-      </w:r>
-    </w:p>
-    <w:p>
-      <w:r>
-        <w:t xml:space="preserve"> -John</w:t>
-      </w:r>
-    </w:p>
-    <w:p/>
-    <w:p>
-      <w:pPr>
-        <w:rPr>
-          <w:b/>
-          <w:u w:val="single"/>
-        </w:rPr>
-      </w:pPr>
-      <w:r>
-        <w:rPr>
-          <w:b/>
-          <w:u w:val="single"/>
-        </w:rPr>
-        <w:lastRenderedPageBreak/>
-        <w:t xml:space="preserve">Treatment Assignment: </w:t>
-      </w:r>
-      <w:r>
-        <w:rPr>
-          <w:b/>
-          <w:u w:val="single"/>
-        </w:rPr>
-        <w:t>Ja</w:t>
-      </w:r>
-      <w:r>
-        <w:rPr>
-          <w:b/>
-          <w:u w:val="single"/>
-        </w:rPr>
-        <w:t>n</w:t>
-      </w:r>
-      <w:r>
-        <w:rPr>
-          <w:b/>
-          <w:u w:val="single"/>
-        </w:rPr>
-        <w:t>e</w:t>
-      </w:r>
-      <w:r>
-        <w:rPr>
-          <w:b/>
-          <w:u w:val="single"/>
-        </w:rPr>
-        <w:t>_Control</w:t>
-      </w:r>
-    </w:p>
-    <w:p>
-      <w:r>
-        <w:t>Text:</w:t>
-      </w:r>
-    </w:p>
-    <w:p>
-      <w:r>
-        <w:t>Hi there,</w:t>
-      </w:r>
-    </w:p>
-    <w:p>
-      <w:r>
-        <w:t>I am writing to express interest in the apartment you posted for rent on Craigslist . It looks like exactly what I’m looking for.</w:t>
-      </w:r>
-    </w:p>
-    <w:p>
-      <w:r>
-        <w:t>If the apartment is still available, I would love to set up a time to come check it out - can you let me know if you have any availability in the next week to set up a time?</w:t>
-      </w:r>
-    </w:p>
-    <w:p>
-      <w:r>
-        <w:t>Looking forward to hearing from you.</w:t>
-      </w:r>
-    </w:p>
-    <w:p>
-      <w:r>
-        <w:t xml:space="preserve"> </w:t>
-      </w:r>
-      <w:r>
-        <w:t>-Ja</w:t>
-      </w:r>
-      <w:r>
-        <w:t>n</w:t>
-      </w:r>
-      <w:r>
-        <w:t>e</w:t>
-      </w:r>
-    </w:p>
-    <w:p/>
-    <w:p>
-      <w:pPr>
-        <w:rPr>
-          <w:b/>
-          <w:u w:val="single"/>
-        </w:rPr>
-      </w:pPr>
-      <w:r>
-        <w:rPr>
-          <w:b/>
-          <w:u w:val="single"/>
-        </w:rPr>
-        <w:t xml:space="preserve">Treatment Assignment: </w:t>
-      </w:r>
-      <w:r>
-        <w:rPr>
-          <w:b/>
-          <w:u w:val="single"/>
-        </w:rPr>
-        <w:t>Ja</w:t>
-      </w:r>
-      <w:r>
-        <w:rPr>
-          <w:b/>
-          <w:u w:val="single"/>
-        </w:rPr>
-        <w:t>n</w:t>
-      </w:r>
-      <w:r>
-        <w:rPr>
-          <w:b/>
-          <w:u w:val="single"/>
-        </w:rPr>
-        <w:t>e</w:t>
-      </w:r>
-      <w:r>
-        <w:rPr>
-          <w:b/>
-          <w:u w:val="single"/>
-        </w:rPr>
-        <w:t>_Treat_Low</w:t>
-      </w:r>
-    </w:p>
-    <w:p>
-      <w:r>
-        <w:t>Text:</w:t>
-      </w:r>
-    </w:p>
-    <w:p>
-      <w:r>
-        <w:t>Hi there!</w:t>
-      </w:r>
-    </w:p>
-    <w:p>
-      <w:r>
-        <w:t>I am writing to express interest in the apartment you posted for rent on Craigslist . It looks like exactly what I’m looking for!</w:t>
-      </w:r>
-    </w:p>
-    <w:p>
-      <w:r>
-        <w:t>If the apartment is still available, I would love to set up a time to come check it out - can you let me know if you have any availability in the next week to set up a time?</w:t>
-      </w:r>
-    </w:p>
-    <w:p>
-      <w:r>
-        <w:t>Looking forward to hearing from you!</w:t>
-      </w:r>
-    </w:p>
-    <w:p>
-      <w:r>
-        <w:t xml:space="preserve"> </w:t>
-      </w:r>
-      <w:r>
-        <w:t>-Ja</w:t>
-      </w:r>
-      <w:r>
-        <w:t>n</w:t>
-      </w:r>
-      <w:r>
-        <w:t>e</w:t>
-      </w:r>
-    </w:p>
-    <w:p/>
-    <w:p/>
-    <w:p>
-      <w:pPr>
-        <w:rPr>
-          <w:b/>
-          <w:u w:val="single"/>
-        </w:rPr>
-      </w:pPr>
-      <w:r>
-        <w:rPr>
-          <w:b/>
-          <w:u w:val="single"/>
-        </w:rPr>
-        <w:t xml:space="preserve">Treatment Assignment: </w:t>
-      </w:r>
-      <w:r>
-        <w:rPr>
-          <w:b/>
-          <w:u w:val="single"/>
-        </w:rPr>
-        <w:t>Ja</w:t>
-      </w:r>
-      <w:r>
-        <w:rPr>
-          <w:b/>
-          <w:u w:val="single"/>
-        </w:rPr>
-        <w:t>n</w:t>
-      </w:r>
-      <w:r>
-        <w:rPr>
-          <w:b/>
-          <w:u w:val="single"/>
-        </w:rPr>
-        <w:t>e</w:t>
-      </w:r>
-      <w:r>
-        <w:rPr>
-          <w:b/>
-          <w:u w:val="single"/>
-        </w:rPr>
-        <w:t>_Treat_High</w:t>
-      </w:r>
-    </w:p>
-    <w:p>
-      <w:r>
-        <w:t>Text:</w:t>
-      </w:r>
-    </w:p>
-    <w:p>
-      <w:r>
-        <w:t>Hi there!</w:t>
-      </w:r>
-    </w:p>
-    <w:p>
-      <w:r>
-        <w:t>I am writing to express interest in the apartment you posted for rent on Craigslist . It looks like exactly what I’m looking for!!!!!!</w:t>
-      </w:r>
-    </w:p>
-    <w:p>
-      <w:r>
-        <w:t>If the apartment is still available, I would love to set up a time to come check it out - can you let me know if you have any availability in the next week to set up a time?</w:t>
-      </w:r>
-    </w:p>
-    <w:p>
-      <w:r>
+      <w:pPr>
+        <w:spacing w:after="0" w:line="240" w:lineRule="auto"/>
+        <w:rPr>
+          <w:rFonts w:ascii="Arial" w:hAnsi="Arial" w:cs="Arial"/>
+          <w:color w:val="222222"/>
+          <w:szCs w:val="24"/>
+        </w:rPr>
+      </w:pPr>
+    </w:p>
+    <w:p>
+      <w:pPr>
+        <w:spacing w:after="0" w:line="240" w:lineRule="auto"/>
+        <w:rPr>
+          <w:rFonts w:ascii="Arial" w:hAnsi="Arial" w:cs="Arial"/>
+          <w:color w:val="222222"/>
+          <w:szCs w:val="24"/>
+        </w:rPr>
+      </w:pPr>
+      <w:r>
+        <w:rPr>
+          <w:rFonts w:ascii="Arial" w:hAnsi="Arial" w:cs="Arial"/>
+          <w:color w:val="222222"/>
+          <w:szCs w:val="24"/>
+        </w:rPr>
         <w:t>Looking forward to hearing from you!!!!!!!!!!!!</w:t>
       </w:r>
     </w:p>
     <w:p>
-      <w:r>
-        <w:t xml:space="preserve"> </w:t>
-      </w:r>
-      <w:r>
-        <w:t>-Ja</w:t>
-      </w:r>
-      <w:r>
-        <w:t>n</w:t>
-      </w:r>
-      <w:r>
-        <w:t>e</w:t>
-      </w:r>
-      <w:bookmarkStart w:id="0" w:name="_GoBack"/>
-      <w:bookmarkEnd w:id="0"/>
+      <w:pPr>
+        <w:spacing w:after="0" w:line="240" w:lineRule="auto"/>
+        <w:rPr>
+          <w:rFonts w:ascii="Arial" w:hAnsi="Arial" w:cs="Arial"/>
+          <w:color w:val="222222"/>
+          <w:szCs w:val="24"/>
+        </w:rPr>
+      </w:pPr>
+    </w:p>
+    <w:p>
+      <w:pPr>
+        <w:spacing w:after="0" w:line="240" w:lineRule="auto"/>
+        <w:rPr>
+          <w:rFonts w:ascii="Arial" w:hAnsi="Arial" w:cs="Arial"/>
+          <w:color w:val="222222"/>
+          <w:szCs w:val="24"/>
+        </w:rPr>
+      </w:pPr>
+      <w:r>
+        <w:rPr>
+          <w:rFonts w:ascii="Arial" w:hAnsi="Arial" w:cs="Arial"/>
+          <w:color w:val="222222"/>
+          <w:szCs w:val="24"/>
+        </w:rPr>
+        <w:t>-Jane</w:t>
+      </w:r>
+    </w:p>
+    <w:p>
+      <w:pPr>
+        <w:spacing w:after="0" w:line="240" w:lineRule="auto"/>
+        <w:rPr>
+          <w:rFonts w:ascii="Times New Roman" w:eastAsia="Times New Roman" w:hAnsi="Times New Roman" w:cs="Times New Roman"/>
+          <w:sz w:val="24"/>
+          <w:szCs w:val="24"/>
+        </w:rPr>
+      </w:pPr>
     </w:p>
     <w:p/>
     <w:sectPr>
@@ -452,7 +1096,7 @@
 </file>
 
 <file path=word/styles.xml><?xml version="1.0" encoding="utf-8"?>
-<w:styles xmlns:mc="http://schemas.openxmlformats.org/markup-compatibility/2006" xmlns:r="http://schemas.openxmlformats.org/officeDocument/2006/relationships" xmlns:w="http://schemas.openxmlformats.org/wordprocessingml/2006/main" xmlns:w14="http://schemas.microsoft.com/office/word/2010/wordml" xmlns:w15="http://schemas.microsoft.com/office/word/2012/wordml" xmlns:w16se="http://schemas.microsoft.com/office/word/2015/wordml/symex" mc:Ignorable="w14 w15 w16se">
+<w:styles xmlns:mc="http://schemas.openxmlformats.org/markup-compatibility/2006" xmlns:r="http://schemas.openxmlformats.org/officeDocument/2006/relationships" xmlns:w="http://schemas.openxmlformats.org/wordprocessingml/2006/main" xmlns:w14="http://schemas.microsoft.com/office/word/2010/wordml" xmlns:w15="http://schemas.microsoft.com/office/word/2012/wordml" mc:Ignorable="w14 w15">
   <w:docDefaults>
     <w:rPrDefault>
       <w:rPr>
@@ -468,7 +1112,7 @@
       </w:pPr>
     </w:pPrDefault>
   </w:docDefaults>
-  <w:latentStyles w:defLockedState="0" w:defUIPriority="99" w:defSemiHidden="0" w:defUnhideWhenUsed="0" w:defQFormat="0" w:count="371">
+  <w:latentStyles w:defLockedState="0" w:defUIPriority="99" w:defSemiHidden="0" w:defUnhideWhenUsed="0" w:defQFormat="0" w:count="382">
     <w:lsdException w:name="Normal" w:uiPriority="0" w:qFormat="1"/>
     <w:lsdException w:name="heading 1" w:uiPriority="9" w:qFormat="1"/>
     <w:lsdException w:name="heading 2" w:semiHidden="1" w:uiPriority="9" w:unhideWhenUsed="1" w:qFormat="1"/>
@@ -574,7 +1218,6 @@
     <w:lsdException w:name="HTML Sample" w:semiHidden="1" w:unhideWhenUsed="1"/>
     <w:lsdException w:name="HTML Typewriter" w:semiHidden="1" w:unhideWhenUsed="1"/>
     <w:lsdException w:name="HTML Variable" w:semiHidden="1" w:unhideWhenUsed="1"/>
-    <w:lsdException w:name="Normal Table" w:semiHidden="1" w:unhideWhenUsed="1"/>
     <w:lsdException w:name="annotation subject" w:semiHidden="1" w:unhideWhenUsed="1"/>
     <w:lsdException w:name="No List" w:semiHidden="1" w:unhideWhenUsed="1"/>
     <w:lsdException w:name="Outline List 1" w:semiHidden="1" w:unhideWhenUsed="1"/>
@@ -620,11 +1263,9 @@
     <w:lsdException w:name="Table Subtle 1" w:semiHidden="1" w:unhideWhenUsed="1"/>
     <w:lsdException w:name="Table Subtle 2" w:semiHidden="1" w:unhideWhenUsed="1"/>
     <w:lsdException w:name="Table Web 1" w:semiHidden="1" w:unhideWhenUsed="1"/>
-    <w:lsdException w:name="Table Web 2" w:semiHidden="1" w:unhideWhenUsed="1"/>
     <w:lsdException w:name="Table Web 3" w:semiHidden="1" w:unhideWhenUsed="1"/>
     <w:lsdException w:name="Balloon Text" w:semiHidden="1" w:unhideWhenUsed="1"/>
     <w:lsdException w:name="Table Grid" w:uiPriority="39"/>
-    <w:lsdException w:name="Table Theme" w:semiHidden="1" w:unhideWhenUsed="1"/>
     <w:lsdException w:name="Placeholder Text" w:semiHidden="1"/>
     <w:lsdException w:name="No Spacing" w:uiPriority="1" w:qFormat="1"/>
     <w:lsdException w:name="Light Shading" w:uiPriority="60"/>
@@ -840,6 +1481,8 @@
     <w:lsdException w:name="List Table 5 Dark Accent 6" w:uiPriority="50"/>
     <w:lsdException w:name="List Table 6 Colorful Accent 6" w:uiPriority="51"/>
     <w:lsdException w:name="List Table 7 Colorful Accent 6" w:uiPriority="52"/>
+    <w:lsdException w:name="Mention" w:semiHidden="1" w:unhideWhenUsed="1"/>
+    <w:lsdException w:name="Smart Hyperlink" w:semiHidden="1" w:unhideWhenUsed="1"/>
   </w:latentStyles>
   <w:style w:type="paragraph" w:default="1" w:styleId="Normal">
     <w:name w:val="Normal"/>

</xml_diff>